<commit_message>
I think completed doc, wait for it to be marked
</commit_message>
<xml_diff>
--- a/Complex game design.docx
+++ b/Complex game design.docx
@@ -3,150 +3,741 @@
 <w:document xmlns:wpc="http://schemas.microsoft.com/office/word/2010/wordprocessingCanvas" xmlns:cx="http://schemas.microsoft.com/office/drawing/2014/chartex" xmlns:cx1="http://schemas.microsoft.com/office/drawing/2015/9/8/chartex" xmlns:cx2="http://schemas.microsoft.com/office/drawing/2015/10/21/chartex" xmlns:cx3="http://schemas.microsoft.com/office/drawing/2016/5/9/chartex" xmlns:cx4="http://schemas.microsoft.com/office/drawing/2016/5/10/chartex" xmlns:cx5="http://schemas.microsoft.com/office/drawing/2016/5/11/chartex" xmlns:cx6="http://schemas.microsoft.com/office/drawing/2016/5/12/chartex" xmlns:cx7="http://schemas.microsoft.com/office/drawing/2016/5/13/chartex" xmlns:cx8="http://schemas.microsoft.com/office/drawing/2016/5/14/chartex" xmlns:mc="http://schemas.openxmlformats.org/markup-compatibility/2006" xmlns:aink="http://schemas.microsoft.com/office/drawing/2016/ink" xmlns:am3d="http://schemas.microsoft.com/office/drawing/2017/model3d" xmlns:o="urn:schemas-microsoft-com:office:office" xmlns:r="http://schemas.openxmlformats.org/officeDocument/2006/relationships" xmlns:m="http://schemas.openxmlformats.org/officeDocument/2006/math" xmlns:v="urn:schemas-microsoft-com:vml" xmlns:wp14="http://schemas.microsoft.com/office/word/2010/wordprocessingDrawing" xmlns:wp="http://schemas.openxmlformats.org/drawingml/2006/wordprocessingDrawing" xmlns:w10="urn:schemas-microsoft-com:office:word" xmlns:w="http://schemas.openxmlformats.org/wordprocessingml/2006/main" xmlns:w14="http://schemas.microsoft.com/office/word/2010/wordml" xmlns:w15="http://schemas.microsoft.com/office/word/2012/wordml" xmlns:w16cex="http://schemas.microsoft.com/office/word/2018/wordml/cex" xmlns:w16cid="http://schemas.microsoft.com/office/word/2016/wordml/cid" xmlns:w16="http://schemas.microsoft.com/office/word/2018/wordml" xmlns:w16se="http://schemas.microsoft.com/office/word/2015/wordml/symex" xmlns:wpg="http://schemas.microsoft.com/office/word/2010/wordprocessingGroup" xmlns:wpi="http://schemas.microsoft.com/office/word/2010/wordprocessingInk" xmlns:wne="http://schemas.microsoft.com/office/word/2006/wordml" xmlns:wps="http://schemas.microsoft.com/office/word/2010/wordprocessingShape" mc:Ignorable="w14 w15 w16se w16cid w16 w16cex wp14">
   <w:body>
     <w:p>
-      <w:r>
-        <w:t xml:space="preserve">Complex game design </w:t>
-      </w:r>
-    </w:p>
-    <w:p>
-      <w:r>
+      <w:pPr>
+        <w:jc w:val="center"/>
+        <w:rPr>
+          <w:b/>
+          <w:bCs/>
+          <w:sz w:val="36"/>
+          <w:szCs w:val="36"/>
+          <w:u w:val="single"/>
+        </w:rPr>
+      </w:pPr>
+      <w:r>
+        <w:rPr>
+          <w:b/>
+          <w:bCs/>
+          <w:sz w:val="36"/>
+          <w:szCs w:val="36"/>
+          <w:u w:val="single"/>
+        </w:rPr>
+        <w:t>Complex game design</w:t>
+      </w:r>
+    </w:p>
+    <w:p>
+      <w:pPr>
+        <w:rPr>
+          <w:b/>
+          <w:bCs/>
+          <w:i/>
+          <w:iCs/>
+          <w:sz w:val="24"/>
+          <w:szCs w:val="24"/>
+          <w:u w:val="single"/>
+        </w:rPr>
+      </w:pPr>
+      <w:r>
+        <w:rPr>
+          <w:b/>
+          <w:bCs/>
+          <w:i/>
+          <w:iCs/>
+          <w:sz w:val="24"/>
+          <w:szCs w:val="24"/>
+          <w:u w:val="single"/>
+        </w:rPr>
         <w:t>What the system is</w:t>
       </w:r>
       <w:r>
+        <w:rPr>
+          <w:b/>
+          <w:bCs/>
+          <w:i/>
+          <w:iCs/>
+          <w:sz w:val="24"/>
+          <w:szCs w:val="24"/>
+          <w:u w:val="single"/>
+        </w:rPr>
+        <w:t>:</w:t>
+      </w:r>
+    </w:p>
+    <w:p>
+      <w:pPr>
+        <w:rPr>
+          <w:sz w:val="24"/>
+          <w:szCs w:val="24"/>
+        </w:rPr>
+      </w:pPr>
+      <w:r>
+        <w:rPr>
+          <w:sz w:val="24"/>
+          <w:szCs w:val="24"/>
+        </w:rPr>
+        <w:t>This system is for a</w:t>
+      </w:r>
+      <w:r>
+        <w:rPr>
+          <w:sz w:val="24"/>
+          <w:szCs w:val="24"/>
+        </w:rPr>
+        <w:t xml:space="preserve"> </w:t>
+      </w:r>
+      <w:r>
+        <w:rPr>
+          <w:sz w:val="24"/>
+          <w:szCs w:val="24"/>
+        </w:rPr>
+        <w:t>gpu multithreaded pathfinding</w:t>
+      </w:r>
+      <w:r>
+        <w:rPr>
+          <w:sz w:val="24"/>
+          <w:szCs w:val="24"/>
+        </w:rPr>
+        <w:t xml:space="preserve"> system</w:t>
+      </w:r>
+      <w:r>
+        <w:rPr>
+          <w:sz w:val="24"/>
+          <w:szCs w:val="24"/>
+        </w:rPr>
+        <w:t xml:space="preserve"> for AI</w:t>
+      </w:r>
+      <w:r>
+        <w:rPr>
+          <w:sz w:val="24"/>
+          <w:szCs w:val="24"/>
+        </w:rPr>
+        <w:t>. This system is separated into two components, an AI agent component that can be attached to a gameobject to provide movement and pathfinding. The second component is a node graph generator, a node graph is a collection of position points with distances between them for the AI agent to follow along for pathfinding.</w:t>
+      </w:r>
+      <w:r>
+        <w:rPr>
+          <w:sz w:val="24"/>
+          <w:szCs w:val="24"/>
+        </w:rPr>
+        <w:t xml:space="preserve"> Both of these systems will offload their node processing to the graphics card of the users / players computer to increase performanc</w:t>
+      </w:r>
+      <w:r>
+        <w:rPr>
+          <w:sz w:val="24"/>
+          <w:szCs w:val="24"/>
+        </w:rPr>
+        <w:t>e</w:t>
+      </w:r>
+      <w:r>
+        <w:rPr>
+          <w:sz w:val="24"/>
+          <w:szCs w:val="24"/>
+        </w:rPr>
         <w:t>.</w:t>
       </w:r>
-    </w:p>
-    <w:p>
-      <w:r>
-        <w:t xml:space="preserve">This system is for </w:t>
-      </w:r>
-      <w:r>
-        <w:t xml:space="preserve">AI agent </w:t>
-      </w:r>
-      <w:r>
-        <w:t xml:space="preserve">pathfinding </w:t>
-      </w:r>
-      <w:r>
-        <w:t>with node graph creation from the gpu. The system can create a node graph for pathfinding from user defined objects (E.g., The user can tell the system that any object tagged with “walkable” is to be processed to have pathfinding nodes)</w:t>
-      </w:r>
-      <w:r>
+      <w:r>
+        <w:rPr>
+          <w:sz w:val="24"/>
+          <w:szCs w:val="24"/>
+        </w:rPr>
+        <w:t xml:space="preserve"> These two systems work together to create a standalone pathfinding package for unity. </w:t>
+      </w:r>
+    </w:p>
+    <w:p>
+      <w:pPr>
+        <w:rPr>
+          <w:b/>
+          <w:bCs/>
+          <w:i/>
+          <w:iCs/>
+          <w:sz w:val="24"/>
+          <w:szCs w:val="24"/>
+          <w:u w:val="single"/>
+        </w:rPr>
+      </w:pPr>
+      <w:r>
+        <w:rPr>
+          <w:b/>
+          <w:bCs/>
+          <w:i/>
+          <w:iCs/>
+          <w:sz w:val="24"/>
+          <w:szCs w:val="24"/>
+          <w:u w:val="single"/>
+        </w:rPr>
+        <w:t xml:space="preserve">What is the </w:t>
+      </w:r>
+      <w:r>
+        <w:rPr>
+          <w:b/>
+          <w:bCs/>
+          <w:i/>
+          <w:iCs/>
+          <w:sz w:val="24"/>
+          <w:szCs w:val="24"/>
+          <w:u w:val="single"/>
+        </w:rPr>
+        <w:t>purpose</w:t>
+      </w:r>
+      <w:r>
+        <w:rPr>
+          <w:b/>
+          <w:bCs/>
+          <w:i/>
+          <w:iCs/>
+          <w:sz w:val="24"/>
+          <w:szCs w:val="24"/>
+          <w:u w:val="single"/>
+        </w:rPr>
+        <w:t>:</w:t>
+      </w:r>
+    </w:p>
+    <w:p>
+      <w:pPr>
+        <w:rPr>
+          <w:sz w:val="24"/>
+          <w:szCs w:val="24"/>
+        </w:rPr>
+      </w:pPr>
+      <w:r>
+        <w:rPr>
+          <w:sz w:val="24"/>
+          <w:szCs w:val="24"/>
+        </w:rPr>
+        <w:t xml:space="preserve">This system’s purpose </w:t>
+      </w:r>
+      <w:r>
+        <w:rPr>
+          <w:sz w:val="24"/>
+          <w:szCs w:val="24"/>
+        </w:rPr>
+        <w:t xml:space="preserve">is to allow for automatic node creation for the user to reduce the time spent manually placing them individually, and for fast pathfinding that does not affect cpu performance. </w:t>
+      </w:r>
+    </w:p>
+    <w:p>
+      <w:pPr>
+        <w:rPr>
+          <w:sz w:val="24"/>
+          <w:szCs w:val="24"/>
+        </w:rPr>
+      </w:pPr>
+      <w:r>
+        <w:rPr>
+          <w:sz w:val="24"/>
+          <w:szCs w:val="24"/>
+        </w:rPr>
+        <w:t>How the node graph system will assist the user in making pathfinding nodes is with the ability to select or group gameobjects of certain tags or layers as “pathfindable”, from t</w:t>
+      </w:r>
+      <w:r>
+        <w:rPr>
+          <w:sz w:val="24"/>
+          <w:szCs w:val="24"/>
+        </w:rPr>
+        <w:t>here the user can press a bake nodes button in the inspector and the node graph will be made, this will then be accessible by the AI agent to use for pathfinding. The process of making the nodes will be done with the cpu creating the nodes at each given point (based on user defined distances, to include vertices of objects selected etc.), from there the list of nodes is given to the gpu which will open a thread for each node to cycle through every other node to find those that can be connected to it, creating the node graph.</w:t>
+      </w:r>
+    </w:p>
+    <w:p>
+      <w:pPr>
+        <w:rPr>
+          <w:sz w:val="24"/>
+          <w:szCs w:val="24"/>
+        </w:rPr>
+      </w:pPr>
+      <w:r>
+        <w:rPr>
+          <w:sz w:val="24"/>
+          <w:szCs w:val="24"/>
+        </w:rPr>
+        <w:t xml:space="preserve">The pathfinding system will use the created node graph from the generation system (or user placed node graph) to find the shortest route to its destination, </w:t>
+      </w:r>
+      <w:r>
+        <w:rPr>
+          <w:sz w:val="24"/>
+          <w:szCs w:val="24"/>
+        </w:rPr>
+        <w:t>the way this will be done is on the start of the application the node graph will be put into gpu memory with an identical copy put on the user’s computer’s ram, when an agent calls the pathfinding function the cpu will send the position of the ai agent and the desired position, then the gpu will start processing nodes with the a star pathfinding algorithm, when the gpu finds a node that has multiple connections it will open a new thread allowing many nodes to be processed at the same time. This is done on the gpu to allow the cpu to have more performance to use on other game systems.</w:t>
+      </w:r>
+    </w:p>
+    <w:p>
+      <w:pPr>
+        <w:rPr>
+          <w:b/>
+          <w:bCs/>
+          <w:i/>
+          <w:iCs/>
+          <w:sz w:val="24"/>
+          <w:szCs w:val="24"/>
+          <w:u w:val="single"/>
+        </w:rPr>
+      </w:pPr>
+      <w:r>
+        <w:rPr>
+          <w:b/>
+          <w:bCs/>
+          <w:i/>
+          <w:iCs/>
+          <w:sz w:val="24"/>
+          <w:szCs w:val="24"/>
+          <w:u w:val="single"/>
+        </w:rPr>
+        <w:t xml:space="preserve">What unity libraries will I be </w:t>
+      </w:r>
+      <w:r>
+        <w:rPr>
+          <w:b/>
+          <w:bCs/>
+          <w:i/>
+          <w:iCs/>
+          <w:sz w:val="24"/>
+          <w:szCs w:val="24"/>
+          <w:u w:val="single"/>
+        </w:rPr>
+        <w:t>using</w:t>
+      </w:r>
+      <w:r>
+        <w:rPr>
+          <w:b/>
+          <w:bCs/>
+          <w:i/>
+          <w:iCs/>
+          <w:sz w:val="24"/>
+          <w:szCs w:val="24"/>
+          <w:u w:val="single"/>
+        </w:rPr>
+        <w:t>:</w:t>
+      </w:r>
+    </w:p>
+    <w:p>
+      <w:pPr>
+        <w:rPr>
+          <w:sz w:val="24"/>
+          <w:szCs w:val="24"/>
+        </w:rPr>
+      </w:pPr>
+      <w:r>
+        <w:rPr>
+          <w:sz w:val="24"/>
+          <w:szCs w:val="24"/>
+        </w:rPr>
+        <w:t>This system will be using the following unity engine libraries, the general library, the editor library and the events library. The general library is needed for basic unity functions such as monobehaviour, the editor library is needed as the node graph system will be its own editor object and the events library will be needed as this system will be run on events rather than in an update function.</w:t>
+      </w:r>
+    </w:p>
+    <w:p>
+      <w:pPr>
+        <w:rPr>
+          <w:b/>
+          <w:bCs/>
+          <w:i/>
+          <w:iCs/>
+          <w:sz w:val="24"/>
+          <w:szCs w:val="24"/>
+          <w:u w:val="single"/>
+        </w:rPr>
+      </w:pPr>
+      <w:r>
+        <w:rPr>
+          <w:b/>
+          <w:bCs/>
+          <w:i/>
+          <w:iCs/>
+          <w:sz w:val="24"/>
+          <w:szCs w:val="24"/>
+          <w:u w:val="single"/>
+        </w:rPr>
+        <w:t>What mathematical operations would my system use to function as intended</w:t>
+      </w:r>
+      <w:r>
+        <w:rPr>
+          <w:b/>
+          <w:bCs/>
+          <w:i/>
+          <w:iCs/>
+          <w:sz w:val="24"/>
+          <w:szCs w:val="24"/>
+          <w:u w:val="single"/>
+        </w:rPr>
+        <w:t>:</w:t>
+      </w:r>
+    </w:p>
+    <w:p>
+      <w:pPr>
+        <w:rPr>
+          <w:sz w:val="24"/>
+          <w:szCs w:val="24"/>
+        </w:rPr>
+      </w:pPr>
+      <w:r>
+        <w:rPr>
+          <w:sz w:val="24"/>
+          <w:szCs w:val="24"/>
+        </w:rPr>
+        <w:t>Basic vector math such as distances between two vector threes</w:t>
+      </w:r>
+      <w:r>
+        <w:rPr>
+          <w:sz w:val="24"/>
+          <w:szCs w:val="24"/>
+        </w:rPr>
+        <w:t xml:space="preserve"> </w:t>
+      </w:r>
+    </w:p>
+    <w:p>
+      <w:pPr>
+        <w:rPr>
+          <w:sz w:val="24"/>
+          <w:szCs w:val="24"/>
+        </w:rPr>
+      </w:pPr>
+      <w:r>
+        <w:rPr>
+          <w:sz w:val="24"/>
+          <w:szCs w:val="24"/>
+        </w:rPr>
+        <w:lastRenderedPageBreak/>
+        <w:t>(square root of (a^2 + b^2 + c^))</w:t>
+      </w:r>
+      <w:r>
+        <w:rPr>
+          <w:sz w:val="24"/>
+          <w:szCs w:val="24"/>
+        </w:rPr>
+        <w:t xml:space="preserve"> will be used for the most part as the system will be based on the distance between position vectors. Float differences will be used for getting height differences between positions.</w:t>
+      </w:r>
+    </w:p>
+    <w:p>
+      <w:pPr>
+        <w:rPr>
+          <w:b/>
+          <w:bCs/>
+          <w:i/>
+          <w:iCs/>
+          <w:sz w:val="24"/>
+          <w:szCs w:val="24"/>
+          <w:u w:val="single"/>
+        </w:rPr>
+      </w:pPr>
+      <w:r>
+        <w:rPr>
+          <w:b/>
+          <w:bCs/>
+          <w:i/>
+          <w:iCs/>
+          <w:sz w:val="24"/>
+          <w:szCs w:val="24"/>
+          <w:u w:val="single"/>
+        </w:rPr>
+        <w:t>What advanced algorithms are required to be implemented</w:t>
+      </w:r>
+      <w:r>
+        <w:rPr>
+          <w:b/>
+          <w:bCs/>
+          <w:i/>
+          <w:iCs/>
+          <w:sz w:val="24"/>
+          <w:szCs w:val="24"/>
+          <w:u w:val="single"/>
+        </w:rPr>
+        <w:t>:</w:t>
+      </w:r>
+    </w:p>
+    <w:p>
+      <w:pPr>
+        <w:rPr>
+          <w:sz w:val="24"/>
+          <w:szCs w:val="24"/>
+        </w:rPr>
+      </w:pPr>
+      <w:r>
+        <w:rPr>
+          <w:sz w:val="24"/>
+          <w:szCs w:val="24"/>
+        </w:rPr>
+        <w:t>A star pathfinding algorithm will be used as the main pathfinding algorithm. This is because it is faster than using breadth first search and similar simple pathfinding algorithms. This algorithm will have changes made to it to allow for parallel processing of nodes without overlapping.</w:t>
+      </w:r>
+    </w:p>
+    <w:p>
+      <w:pPr>
+        <w:rPr>
+          <w:b/>
+          <w:bCs/>
+          <w:i/>
+          <w:iCs/>
+          <w:sz w:val="24"/>
+          <w:szCs w:val="24"/>
+          <w:u w:val="single"/>
+        </w:rPr>
+      </w:pPr>
+      <w:r>
+        <w:rPr>
+          <w:b/>
+          <w:bCs/>
+          <w:i/>
+          <w:iCs/>
+          <w:sz w:val="24"/>
+          <w:szCs w:val="24"/>
+          <w:u w:val="single"/>
+        </w:rPr>
+        <w:t>How will the system be modular</w:t>
+      </w:r>
+      <w:r>
+        <w:rPr>
+          <w:b/>
+          <w:bCs/>
+          <w:i/>
+          <w:iCs/>
+          <w:sz w:val="24"/>
+          <w:szCs w:val="24"/>
+          <w:u w:val="single"/>
+        </w:rPr>
+        <w:t>:</w:t>
+      </w:r>
+    </w:p>
+    <w:p>
+      <w:pPr>
+        <w:rPr>
+          <w:sz w:val="24"/>
+          <w:szCs w:val="24"/>
+        </w:rPr>
+      </w:pPr>
+      <w:r>
+        <w:rPr>
+          <w:sz w:val="24"/>
+          <w:szCs w:val="24"/>
+        </w:rPr>
+        <w:t xml:space="preserve">As this system will be </w:t>
+      </w:r>
+      <w:r>
+        <w:rPr>
+          <w:sz w:val="24"/>
+          <w:szCs w:val="24"/>
+        </w:rPr>
+        <w:t>a universal pathfinding solution</w:t>
+      </w:r>
+      <w:r>
+        <w:rPr>
+          <w:sz w:val="24"/>
+          <w:szCs w:val="24"/>
+        </w:rPr>
+        <w:t xml:space="preserve"> </w:t>
+      </w:r>
+      <w:r>
+        <w:rPr>
+          <w:sz w:val="24"/>
+          <w:szCs w:val="24"/>
+        </w:rPr>
+        <w:t>it</w:t>
+      </w:r>
+      <w:r>
+        <w:rPr>
+          <w:sz w:val="24"/>
+          <w:szCs w:val="24"/>
+        </w:rPr>
+        <w:t xml:space="preserve"> can be used for many different game ideas without having to change the system itself, there will be many options to change how the system works such as the number of nodes per distance</w:t>
+      </w:r>
+      <w:r>
+        <w:rPr>
+          <w:sz w:val="24"/>
+          <w:szCs w:val="24"/>
+        </w:rPr>
+        <w:t xml:space="preserve"> and </w:t>
+      </w:r>
+      <w:r>
+        <w:rPr>
+          <w:sz w:val="24"/>
+          <w:szCs w:val="24"/>
+        </w:rPr>
+        <w:t>the height restrictions between nodes.</w:t>
+      </w:r>
+      <w:r>
+        <w:rPr>
+          <w:sz w:val="24"/>
+          <w:szCs w:val="24"/>
+        </w:rPr>
+        <w:t xml:space="preserve"> The Ai agent will have its movement abilities to be greatly altered thought its speed, turning speed, breaking speed, acceleration and stopping distance, allowing for it to be used for pedestrians, enemies, vehicles and many others without having to be reworked.</w:t>
+      </w:r>
+    </w:p>
+    <w:p>
+      <w:pPr>
+        <w:rPr>
+          <w:b/>
+          <w:bCs/>
+          <w:i/>
+          <w:iCs/>
+          <w:sz w:val="24"/>
+          <w:szCs w:val="24"/>
+          <w:u w:val="single"/>
+        </w:rPr>
+      </w:pPr>
+      <w:r>
+        <w:rPr>
+          <w:b/>
+          <w:bCs/>
+          <w:i/>
+          <w:iCs/>
+          <w:sz w:val="24"/>
+          <w:szCs w:val="24"/>
+          <w:u w:val="single"/>
+        </w:rPr>
+        <w:t>How will it be integrated into an application</w:t>
+      </w:r>
+      <w:r>
+        <w:rPr>
+          <w:b/>
+          <w:bCs/>
+          <w:i/>
+          <w:iCs/>
+          <w:sz w:val="24"/>
+          <w:szCs w:val="24"/>
+          <w:u w:val="single"/>
+        </w:rPr>
+        <w:t>:</w:t>
+      </w:r>
+    </w:p>
+    <w:p>
+      <w:pPr>
+        <w:rPr>
+          <w:sz w:val="24"/>
+          <w:szCs w:val="24"/>
+        </w:rPr>
+      </w:pPr>
+      <w:r>
+        <w:rPr>
+          <w:sz w:val="24"/>
+          <w:szCs w:val="24"/>
+        </w:rPr>
+        <w:t xml:space="preserve">The system will be a unity package that is downloadable from the asset store, when added </w:t>
+      </w:r>
+      <w:r>
+        <w:rPr>
+          <w:sz w:val="24"/>
+          <w:szCs w:val="24"/>
+        </w:rPr>
+        <w:t xml:space="preserve">to the users </w:t>
+      </w:r>
+      <w:r>
+        <w:rPr>
+          <w:sz w:val="24"/>
+          <w:szCs w:val="24"/>
+        </w:rPr>
+        <w:t>project,</w:t>
+      </w:r>
+      <w:r>
+        <w:rPr>
+          <w:sz w:val="24"/>
+          <w:szCs w:val="24"/>
+        </w:rPr>
+        <w:t xml:space="preserve"> they will </w:t>
+      </w:r>
+      <w:r>
+        <w:rPr>
+          <w:sz w:val="24"/>
+          <w:szCs w:val="24"/>
+        </w:rPr>
+        <w:t>import the package</w:t>
+      </w:r>
+      <w:r>
+        <w:rPr>
+          <w:sz w:val="24"/>
+          <w:szCs w:val="24"/>
+        </w:rPr>
         <w:t>.</w:t>
       </w:r>
-      <w:r>
-        <w:t xml:space="preserve"> </w:t>
-      </w:r>
-      <w:r>
-        <w:t>It is then</w:t>
-      </w:r>
-      <w:r>
-        <w:t xml:space="preserve"> able to process AI agent paths from the node graph using the gpu to perform parallel processing to iterate through the node list with the a* algorithm to find the shortest path from </w:t>
-      </w:r>
-      <w:r>
-        <w:t>two given points</w:t>
-      </w:r>
-      <w:r>
-        <w:t xml:space="preserve">. After this </w:t>
-      </w:r>
-      <w:r>
-        <w:t>process,</w:t>
-      </w:r>
-      <w:r>
-        <w:t xml:space="preserve"> the AI agent will be returned with the path to follow and </w:t>
-      </w:r>
-      <w:r>
-        <w:t>it will move along it till the end destination has been reached.</w:t>
-      </w:r>
-    </w:p>
-    <w:p>
-      <w:r>
-        <w:t xml:space="preserve">What is the </w:t>
-      </w:r>
-      <w:r>
-        <w:t>purpose</w:t>
-      </w:r>
-      <w:r>
+    </w:p>
+    <w:p>
+      <w:pPr>
+        <w:rPr>
+          <w:sz w:val="24"/>
+          <w:szCs w:val="24"/>
+        </w:rPr>
+      </w:pPr>
+      <w:r>
+        <w:rPr>
+          <w:sz w:val="24"/>
+          <w:szCs w:val="24"/>
+        </w:rPr>
+        <w:t>T</w:t>
+      </w:r>
+      <w:r>
+        <w:rPr>
+          <w:sz w:val="24"/>
+          <w:szCs w:val="24"/>
+        </w:rPr>
+        <w:t>here will be a custom inspector</w:t>
+      </w:r>
+      <w:r>
+        <w:rPr>
+          <w:sz w:val="24"/>
+          <w:szCs w:val="24"/>
+        </w:rPr>
+        <w:t xml:space="preserve"> tab they can add</w:t>
+      </w:r>
+      <w:r>
+        <w:rPr>
+          <w:sz w:val="24"/>
+          <w:szCs w:val="24"/>
+        </w:rPr>
+        <w:t xml:space="preserve"> for the node graph generation, in this inspector the user can change what objects are walkable, the object tags that are walkable or not walkable, </w:t>
+      </w:r>
+      <w:r>
+        <w:rPr>
+          <w:sz w:val="24"/>
+          <w:szCs w:val="24"/>
+        </w:rPr>
+        <w:t>the number of nodes, the height restrictions between nodes and etc. from there the user can press a bake node graph button to create the node graph for the pathfinding algorithm.</w:t>
+      </w:r>
+    </w:p>
+    <w:p>
+      <w:pPr>
+        <w:rPr>
+          <w:sz w:val="24"/>
+          <w:szCs w:val="24"/>
+        </w:rPr>
+      </w:pPr>
+      <w:r>
+        <w:rPr>
+          <w:sz w:val="24"/>
+          <w:szCs w:val="24"/>
+        </w:rPr>
+        <w:t>To create the AI agent the user can add a pathfinding component to a game object</w:t>
+      </w:r>
+      <w:r>
+        <w:rPr>
+          <w:sz w:val="24"/>
+          <w:szCs w:val="24"/>
+        </w:rPr>
         <w:t>.</w:t>
       </w:r>
-    </w:p>
-    <w:p>
-      <w:r>
-        <w:t>This system’s purpose is to reduce the cpu overhead that is associated with AI pathfinding, as the gpu can have hundreds of parallel threads processing the pathfinding compared to the cpu where an entire thread can be locked up till the processing is done, and if enumerators are used on the cpu to offset a loop to process the whole path, it can take a large amount of time for the path to return. This system aims to have the gpu perform a majority of AI processing to allow for faster pathfinding and to allow a higher amount of AI agents without a drop in performance compared to using a cpu.</w:t>
-      </w:r>
-    </w:p>
-    <w:p>
-      <w:r>
-        <w:t xml:space="preserve">What unity libraries will I be </w:t>
-      </w:r>
-      <w:r>
-        <w:t>using.</w:t>
-      </w:r>
-    </w:p>
-    <w:p>
-      <w:r>
-        <w:t>This system will be using the following unity engine libraries, the general library, the editor library and the events library. The general library is needed for basic unity functions such as monobehaviour, the editor library is needed as the node graph system will be its own editor object and the events library will be needed as this system will be run on events rather than in an update function.</w:t>
-      </w:r>
-    </w:p>
-    <w:p>
-      <w:r>
-        <w:t>What mathematical operations would my system use to function as intended</w:t>
-      </w:r>
-      <w:r>
-        <w:t>.</w:t>
-      </w:r>
-    </w:p>
-    <w:p>
-      <w:r>
-        <w:t>Basic vector math such as distances between two vector threes will be used for the most part as the system will be based on the distance between position vectors. Float differences will be used for getting height differences between positions.</w:t>
-      </w:r>
-    </w:p>
-    <w:p>
-      <w:r>
-        <w:t>What advanced algorithms are required to be implemented</w:t>
-      </w:r>
-      <w:r>
-        <w:t>.</w:t>
-      </w:r>
-    </w:p>
-    <w:p>
-      <w:r>
-        <w:t>A star pathfinding algorithm will be used as the main pathfinding algorithm. This is because it is faster than using breadth first search and similar simple pathfinding algorithms. This algorithm will have changes made to it to allow for parallel processing of nodes without overlapping.</w:t>
-      </w:r>
-    </w:p>
-    <w:p>
-      <w:r>
-        <w:t>How will the system be modular</w:t>
-      </w:r>
-      <w:r>
-        <w:t>.</w:t>
-      </w:r>
-    </w:p>
-    <w:p>
-      <w:r>
-        <w:t>As this system will be similar in functionality to unity’s inbuilt navmesh system the modularity can be used for many different game genres and ideas without having to change the system itself, there will be many options to change how the system works such as the number of nodes per distance, the height restrictions between nodes and general AI variables such as speed, turning speed and etc to allow the system to be used in more ways such as a car not just a non-playable character.</w:t>
-      </w:r>
-    </w:p>
-    <w:p>
-      <w:r>
-        <w:t>How will it be integrated into an application</w:t>
-      </w:r>
-      <w:r>
-        <w:t>.</w:t>
-      </w:r>
-    </w:p>
-    <w:p>
-      <w:r>
-        <w:t xml:space="preserve">The system will be a unity package that is downloadable from the asset store, when added there will be a custom inspector added for the node graph generation, in this inspector the user can change what objects are walkable, the object tags that are walkable or not walkable, </w:t>
-      </w:r>
-      <w:r>
-        <w:t xml:space="preserve">the number of nodes, </w:t>
-      </w:r>
-      <w:r>
-        <w:lastRenderedPageBreak/>
-        <w:t>the height restrictions between nodes and etc. from there the user can press a bake node graph button to create the node graph for the pathfinding algorithm.</w:t>
-      </w:r>
-    </w:p>
-    <w:p>
-      <w:r>
-        <w:t>To create the AI agent the user can add a pathfinding component to a game object, this component is controlled through script. The agent will have functions to control its movement, to follow a path and to stop its movement. This is to allow the user to add their own custom logic to the agent without hindrance.</w:t>
+      <w:r>
+        <w:rPr>
+          <w:sz w:val="24"/>
+          <w:szCs w:val="24"/>
+        </w:rPr>
+        <w:t xml:space="preserve"> The agent will have functions</w:t>
+      </w:r>
+      <w:r>
+        <w:rPr>
+          <w:sz w:val="24"/>
+          <w:szCs w:val="24"/>
+        </w:rPr>
+        <w:t xml:space="preserve"> accessible from the component</w:t>
+      </w:r>
+      <w:r>
+        <w:rPr>
+          <w:sz w:val="24"/>
+          <w:szCs w:val="24"/>
+        </w:rPr>
+        <w:t xml:space="preserve"> to control its movement, to follow a path and to stop its movement</w:t>
+      </w:r>
+      <w:r>
+        <w:rPr>
+          <w:sz w:val="24"/>
+          <w:szCs w:val="24"/>
+        </w:rPr>
+        <w:t xml:space="preserve"> based on inspector values that can be changed in script</w:t>
+      </w:r>
+      <w:r>
+        <w:rPr>
+          <w:sz w:val="24"/>
+          <w:szCs w:val="24"/>
+        </w:rPr>
+        <w:t xml:space="preserve">. </w:t>
       </w:r>
     </w:p>
     <w:sectPr>

</xml_diff>